<commit_message>
Added Koch acknowledgement to Jacobs paper.
</commit_message>
<xml_diff>
--- a/AntiRats/finalVersions/Jacobs.docx
+++ b/AntiRats/finalVersions/Jacobs.docx
@@ -72,6 +72,14 @@
       <w:r>
         <w:t>Sanford Ikeda</w:t>
       </w:r>
+      <w:ins w:id="0" w:author="Gene Callahan" w:date="2019-08-18T01:15:00Z">
+        <w:r>
+          <w:rPr>
+            <w:rStyle w:val="FootnoteReference"/>
+          </w:rPr>
+          <w:footnoteReference w:id="1"/>
+        </w:r>
+      </w:ins>
     </w:p>
     <w:p>
       <w:pPr>
@@ -98,18 +106,16 @@
       <w:pPr>
         <w:jc w:val="center"/>
       </w:pPr>
-      <w:del w:id="0" w:author="Sanford Ikeda" w:date="2019-08-02T12:23:00Z">
+      <w:del w:id="4" w:author="Sanford Ikeda" w:date="2019-08-02T12:23:00Z">
         <w:r>
           <w:delText>3 April 2019</w:delText>
         </w:r>
       </w:del>
-      <w:ins w:id="1" w:author="Sanford Ikeda" w:date="2019-08-02T12:23:00Z">
+      <w:ins w:id="5" w:author="Sanford Ikeda" w:date="2019-08-02T12:23:00Z">
         <w:r>
           <w:t>2 August 2019</w:t>
         </w:r>
       </w:ins>
-      <w:bookmarkStart w:id="2" w:name="_GoBack"/>
-      <w:bookmarkEnd w:id="2"/>
     </w:p>
     <w:p>
       <w:pPr>
@@ -172,7 +178,7 @@
       <w:r>
         <w:t xml:space="preserve">two </w:t>
       </w:r>
-      <w:ins w:id="3" w:author="Sanford Ikeda" w:date="2019-08-02T11:54:00Z">
+      <w:ins w:id="6" w:author="Sanford Ikeda" w:date="2019-08-02T11:54:00Z">
         <w:r>
           <w:t xml:space="preserve">or more </w:t>
         </w:r>
@@ -189,7 +195,7 @@
       <w:r>
         <w:t xml:space="preserve">ne of the first things </w:t>
       </w:r>
-      <w:del w:id="4" w:author="Sanford Ikeda" w:date="2019-08-02T11:54:00Z">
+      <w:del w:id="7" w:author="Sanford Ikeda" w:date="2019-08-02T11:54:00Z">
         <w:r>
           <w:delText xml:space="preserve">she </w:delText>
         </w:r>
@@ -197,12 +203,12 @@
       <w:r>
         <w:t xml:space="preserve">would probably </w:t>
       </w:r>
-      <w:ins w:id="5" w:author="Sanford Ikeda" w:date="2019-08-02T11:54:00Z">
+      <w:ins w:id="8" w:author="Sanford Ikeda" w:date="2019-08-02T11:54:00Z">
         <w:r>
           <w:t>be</w:t>
         </w:r>
       </w:ins>
-      <w:del w:id="6" w:author="Sanford Ikeda" w:date="2019-08-02T11:54:00Z">
+      <w:del w:id="9" w:author="Sanford Ikeda" w:date="2019-08-02T11:54:00Z">
         <w:r>
           <w:delText>notice is</w:delText>
         </w:r>
@@ -225,7 +231,7 @@
       <w:r>
         <w:t xml:space="preserve"> of </w:t>
       </w:r>
-      <w:del w:id="7" w:author="Sanford Ikeda" w:date="2019-08-02T11:55:00Z">
+      <w:del w:id="10" w:author="Sanford Ikeda" w:date="2019-08-02T11:55:00Z">
         <w:r>
           <w:delText xml:space="preserve">the </w:delText>
         </w:r>
@@ -233,7 +239,7 @@
       <w:r>
         <w:t>unwashed</w:t>
       </w:r>
-      <w:ins w:id="8" w:author="Sanford Ikeda" w:date="2019-08-02T11:55:00Z">
+      <w:ins w:id="11" w:author="Sanford Ikeda" w:date="2019-08-02T11:55:00Z">
         <w:r>
           <w:t xml:space="preserve"> people</w:t>
         </w:r>
@@ -346,7 +352,7 @@
       <w:r>
         <w:t xml:space="preserve">  Perhaps</w:t>
       </w:r>
-      <w:del w:id="9" w:author="Sanford Ikeda" w:date="2019-08-02T12:00:00Z">
+      <w:del w:id="12" w:author="Sanford Ikeda" w:date="2019-08-02T12:00:00Z">
         <w:r>
           <w:delText xml:space="preserve"> exaggerated</w:delText>
         </w:r>
@@ -354,7 +360,7 @@
       <w:r>
         <w:t xml:space="preserve"> a little</w:t>
       </w:r>
-      <w:ins w:id="10" w:author="Sanford Ikeda" w:date="2019-08-02T12:00:00Z">
+      <w:ins w:id="13" w:author="Sanford Ikeda" w:date="2019-08-02T12:00:00Z">
         <w:r>
           <w:t xml:space="preserve"> exaggerated</w:t>
         </w:r>
@@ -374,12 +380,12 @@
       <w:r>
         <w:t xml:space="preserve">, the rise in human material well-being and greater literacy and communication since the 1800s (McCloskey </w:t>
       </w:r>
-      <w:ins w:id="11" w:author="Sanford Ikeda" w:date="2019-08-02T11:59:00Z">
+      <w:ins w:id="14" w:author="Sanford Ikeda" w:date="2019-08-02T11:59:00Z">
         <w:r>
           <w:t>2010: 1-2</w:t>
         </w:r>
       </w:ins>
-      <w:del w:id="12" w:author="Sanford Ikeda" w:date="2019-08-02T11:59:00Z">
+      <w:del w:id="15" w:author="Sanford Ikeda" w:date="2019-08-02T11:59:00Z">
         <w:r>
           <w:delText>????</w:delText>
         </w:r>
@@ -504,24 +510,24 @@
         </w:rPr>
         <w:t>”</w:t>
       </w:r>
-      <w:ins w:id="13" w:author="Sanford Ikeda" w:date="2019-08-02T11:44:00Z">
+      <w:ins w:id="16" w:author="Sanford Ikeda" w:date="2019-08-02T11:44:00Z">
         <w:r>
           <w:rPr>
             <w:rStyle w:val="FootnoteReference"/>
             <w:b/>
           </w:rPr>
-          <w:footnoteReference w:id="1"/>
+          <w:footnoteReference w:id="2"/>
         </w:r>
       </w:ins>
     </w:p>
     <w:p/>
     <w:p>
-      <w:del w:id="15" w:author="Sanford Ikeda" w:date="2019-08-02T11:43:00Z">
+      <w:del w:id="18" w:author="Sanford Ikeda" w:date="2019-08-02T11:43:00Z">
         <w:r>
           <w:delText>I write this not as an authority or expert on the concept of rationality.  I arrived at m</w:delText>
         </w:r>
       </w:del>
-      <w:del w:id="16" w:author="Sanford Ikeda" w:date="2019-08-02T11:44:00Z">
+      <w:del w:id="19" w:author="Sanford Ikeda" w:date="2019-08-02T11:44:00Z">
         <w:r>
           <w:delText>y understanding of rationality, rationalism, and reason primarily from the work of F.A. Hayek, knowing full well that other sources – e.g. Popper, Oakshott – are equally valid starting points.</w:delText>
         </w:r>
@@ -1548,7 +1554,7 @@
       <w:r>
         <w:t>as “a single massive or stretch</w:t>
       </w:r>
-      <w:ins w:id="17" w:author="Sanford Ikeda" w:date="2019-08-02T11:46:00Z">
+      <w:ins w:id="20" w:author="Sanford Ikeda" w:date="2019-08-02T11:46:00Z">
         <w:r>
           <w:t>ed</w:t>
         </w:r>
@@ -1565,7 +1571,7 @@
       <w:r>
         <w:t xml:space="preserve">  A</w:t>
       </w:r>
-      <w:ins w:id="18" w:author="Sanford Ikeda" w:date="2019-08-02T11:47:00Z">
+      <w:ins w:id="21" w:author="Sanford Ikeda" w:date="2019-08-02T11:47:00Z">
         <w:r>
           <w:t xml:space="preserve"> structure with a</w:t>
         </w:r>
@@ -1600,7 +1606,7 @@
       <w:r>
         <w:t xml:space="preserve"> – means that </w:t>
       </w:r>
-      <w:del w:id="19" w:author="Sanford Ikeda" w:date="2019-08-02T11:49:00Z">
+      <w:del w:id="22" w:author="Sanford Ikeda" w:date="2019-08-02T11:49:00Z">
         <w:r>
           <w:delText xml:space="preserve">a </w:delText>
         </w:r>
@@ -1629,7 +1635,7 @@
       <w:r>
         <w:t xml:space="preserve">however, it becomes </w:t>
       </w:r>
-      <w:del w:id="20" w:author="Sanford Ikeda" w:date="2019-08-02T11:49:00Z">
+      <w:del w:id="23" w:author="Sanford Ikeda" w:date="2019-08-02T11:49:00Z">
         <w:r>
           <w:delText>a border va</w:delText>
         </w:r>
@@ -1646,7 +1652,7 @@
       <w:r>
         <w:t xml:space="preserve">largely devoid of people, making it less interesting and potentially </w:t>
       </w:r>
-      <w:ins w:id="21" w:author="Sanford Ikeda" w:date="2019-08-02T11:50:00Z">
+      <w:ins w:id="24" w:author="Sanford Ikeda" w:date="2019-08-02T11:50:00Z">
         <w:r>
           <w:t xml:space="preserve">more </w:t>
         </w:r>
@@ -1711,17 +1717,14 @@
       <w:r>
         <w:t xml:space="preserve">It may </w:t>
       </w:r>
-      <w:del w:id="22" w:author="Sanford Ikeda" w:date="2019-08-02T11:51:00Z">
+      <w:del w:id="25" w:author="Sanford Ikeda" w:date="2019-08-02T11:51:00Z">
         <w:r>
           <w:delText xml:space="preserve">take </w:delText>
         </w:r>
       </w:del>
-      <w:ins w:id="23" w:author="Sanford Ikeda" w:date="2019-08-02T11:51:00Z">
-        <w:r>
-          <w:t>extend</w:t>
-        </w:r>
-        <w:r>
-          <w:t xml:space="preserve"> </w:t>
+      <w:ins w:id="26" w:author="Sanford Ikeda" w:date="2019-08-02T11:51:00Z">
+        <w:r>
+          <w:t xml:space="preserve">extend </w:t>
         </w:r>
       </w:ins>
       <w:r>
@@ -1743,7 +1746,7 @@
         <w:rPr>
           <w:rStyle w:val="FootnoteReference"/>
         </w:rPr>
-        <w:footnoteReference w:id="2"/>
+        <w:footnoteReference w:id="3"/>
       </w:r>
       <w:r>
         <w:t xml:space="preserve">  In her time, although critical of private endeavors as well, Jacobs</w:t>
@@ -1996,52 +1999,52 @@
       <w:r>
         <w:t xml:space="preserve"> (Ibid)</w:t>
       </w:r>
-      <w:ins w:id="27" w:author="Sanford Ikeda" w:date="2019-08-02T12:02:00Z">
+      <w:ins w:id="30" w:author="Sanford Ikeda" w:date="2019-08-02T12:02:00Z">
         <w:r>
           <w:t xml:space="preserve"> where</w:t>
         </w:r>
       </w:ins>
-      <w:ins w:id="28" w:author="Sanford Ikeda" w:date="2019-08-02T12:03:00Z">
+      <w:ins w:id="31" w:author="Sanford Ikeda" w:date="2019-08-02T12:03:00Z">
         <w:r>
           <w:t xml:space="preserve"> planners </w:t>
         </w:r>
       </w:ins>
-      <w:ins w:id="29" w:author="Sanford Ikeda" w:date="2019-08-02T12:05:00Z">
+      <w:ins w:id="32" w:author="Sanford Ikeda" w:date="2019-08-02T12:05:00Z">
         <w:r>
           <w:t xml:space="preserve">design and </w:t>
         </w:r>
       </w:ins>
-      <w:ins w:id="30" w:author="Sanford Ikeda" w:date="2019-08-02T12:03:00Z">
+      <w:ins w:id="33" w:author="Sanford Ikeda" w:date="2019-08-02T12:03:00Z">
         <w:r>
           <w:t xml:space="preserve">attempt to </w:t>
         </w:r>
       </w:ins>
-      <w:ins w:id="31" w:author="Sanford Ikeda" w:date="2019-08-02T12:07:00Z">
+      <w:ins w:id="34" w:author="Sanford Ikeda" w:date="2019-08-02T12:07:00Z">
         <w:r>
           <w:t xml:space="preserve">create </w:t>
         </w:r>
       </w:ins>
-      <w:ins w:id="32" w:author="Sanford Ikeda" w:date="2019-08-02T12:06:00Z">
+      <w:ins w:id="35" w:author="Sanford Ikeda" w:date="2019-08-02T12:06:00Z">
         <w:r>
           <w:t xml:space="preserve">a </w:t>
         </w:r>
       </w:ins>
-      <w:ins w:id="33" w:author="Sanford Ikeda" w:date="2019-08-02T12:04:00Z">
+      <w:ins w:id="36" w:author="Sanford Ikeda" w:date="2019-08-02T12:04:00Z">
         <w:r>
           <w:t>visual diversity</w:t>
         </w:r>
       </w:ins>
-      <w:ins w:id="34" w:author="Sanford Ikeda" w:date="2019-08-02T12:06:00Z">
+      <w:ins w:id="37" w:author="Sanford Ikeda" w:date="2019-08-02T12:06:00Z">
         <w:r>
           <w:t xml:space="preserve"> that is </w:t>
         </w:r>
       </w:ins>
-      <w:ins w:id="35" w:author="Sanford Ikeda" w:date="2019-08-02T12:07:00Z">
+      <w:ins w:id="38" w:author="Sanford Ikeda" w:date="2019-08-02T12:07:00Z">
         <w:r>
           <w:t xml:space="preserve">however </w:t>
         </w:r>
       </w:ins>
-      <w:ins w:id="36" w:author="Sanford Ikeda" w:date="2019-08-02T12:06:00Z">
+      <w:ins w:id="39" w:author="Sanford Ikeda" w:date="2019-08-02T12:06:00Z">
         <w:r>
           <w:t>clearly artificial</w:t>
         </w:r>
@@ -2429,7 +2432,7 @@
         <w:rPr>
           <w:rStyle w:val="FootnoteReference"/>
         </w:rPr>
-        <w:footnoteReference w:id="3"/>
+        <w:footnoteReference w:id="4"/>
       </w:r>
       <w:r>
         <w:t xml:space="preserve"> </w:t>
@@ -2437,22 +2440,22 @@
       <w:r>
         <w:t xml:space="preserve"> In the 1960s and 1970s Central Park itself threatened </w:t>
       </w:r>
-      <w:ins w:id="37" w:author="Sanford Ikeda" w:date="2019-08-02T12:09:00Z">
+      <w:ins w:id="40" w:author="Sanford Ikeda" w:date="2019-08-02T12:09:00Z">
         <w:r>
           <w:t>to do</w:t>
         </w:r>
       </w:ins>
-      <w:ins w:id="38" w:author="Sanford Ikeda" w:date="2019-08-02T12:10:00Z">
+      <w:ins w:id="41" w:author="Sanford Ikeda" w:date="2019-08-02T12:10:00Z">
         <w:r>
           <w:t>,</w:t>
         </w:r>
       </w:ins>
-      <w:ins w:id="39" w:author="Sanford Ikeda" w:date="2019-08-02T12:09:00Z">
+      <w:ins w:id="42" w:author="Sanford Ikeda" w:date="2019-08-02T12:09:00Z">
         <w:r>
           <w:t xml:space="preserve"> </w:t>
         </w:r>
       </w:ins>
-      <w:ins w:id="40" w:author="Sanford Ikeda" w:date="2019-08-02T12:08:00Z">
+      <w:ins w:id="43" w:author="Sanford Ikeda" w:date="2019-08-02T12:08:00Z">
         <w:r>
           <w:t xml:space="preserve">and </w:t>
         </w:r>
@@ -2460,22 +2463,22 @@
       <w:r>
         <w:t xml:space="preserve">did indeed </w:t>
       </w:r>
-      <w:del w:id="41" w:author="Sanford Ikeda" w:date="2019-08-02T12:09:00Z">
+      <w:del w:id="44" w:author="Sanford Ikeda" w:date="2019-08-02T12:09:00Z">
         <w:r>
           <w:delText>notoriously decline</w:delText>
         </w:r>
       </w:del>
-      <w:ins w:id="42" w:author="Sanford Ikeda" w:date="2019-08-02T12:09:00Z">
+      <w:ins w:id="45" w:author="Sanford Ikeda" w:date="2019-08-02T12:09:00Z">
         <w:r>
           <w:t xml:space="preserve"> become a </w:t>
         </w:r>
       </w:ins>
-      <w:ins w:id="43" w:author="Sanford Ikeda" w:date="2019-08-02T12:10:00Z">
+      <w:ins w:id="46" w:author="Sanford Ikeda" w:date="2019-08-02T12:10:00Z">
         <w:r>
           <w:t xml:space="preserve">fearful </w:t>
         </w:r>
       </w:ins>
-      <w:ins w:id="44" w:author="Sanford Ikeda" w:date="2019-08-02T12:09:00Z">
+      <w:ins w:id="47" w:author="Sanford Ikeda" w:date="2019-08-02T12:09:00Z">
         <w:r>
           <w:t>place</w:t>
         </w:r>
@@ -2483,17 +2486,14 @@
       <w:r>
         <w:t xml:space="preserve">, </w:t>
       </w:r>
-      <w:del w:id="45" w:author="Sanford Ikeda" w:date="2019-08-02T12:11:00Z">
+      <w:del w:id="48" w:author="Sanford Ikeda" w:date="2019-08-02T12:11:00Z">
         <w:r>
           <w:delText xml:space="preserve">giving </w:delText>
         </w:r>
       </w:del>
-      <w:ins w:id="46" w:author="Sanford Ikeda" w:date="2019-08-02T12:11:00Z">
-        <w:r>
-          <w:t>earning</w:t>
-        </w:r>
-        <w:r>
-          <w:t xml:space="preserve"> </w:t>
+      <w:ins w:id="49" w:author="Sanford Ikeda" w:date="2019-08-02T12:11:00Z">
+        <w:r>
+          <w:t xml:space="preserve">earning </w:t>
         </w:r>
       </w:ins>
       <w:r>
@@ -2520,12 +2520,12 @@
       <w:r>
         <w:t xml:space="preserve">despite being </w:t>
       </w:r>
-      <w:ins w:id="47" w:author="Sanford Ikeda" w:date="2019-08-02T12:11:00Z">
+      <w:ins w:id="50" w:author="Sanford Ikeda" w:date="2019-08-02T12:11:00Z">
         <w:r>
           <w:t xml:space="preserve">far </w:t>
         </w:r>
       </w:ins>
-      <w:del w:id="48" w:author="Sanford Ikeda" w:date="2019-08-02T12:11:00Z">
+      <w:del w:id="51" w:author="Sanford Ikeda" w:date="2019-08-02T12:11:00Z">
         <w:r>
           <w:delText xml:space="preserve">much </w:delText>
         </w:r>
@@ -2536,12 +2536,12 @@
       <w:r>
         <w:t xml:space="preserve"> </w:t>
       </w:r>
-      <w:ins w:id="49" w:author="Sanford Ikeda" w:date="2019-08-02T12:11:00Z">
+      <w:ins w:id="52" w:author="Sanford Ikeda" w:date="2019-08-02T12:11:00Z">
         <w:r>
           <w:t>today</w:t>
         </w:r>
       </w:ins>
-      <w:del w:id="50" w:author="Sanford Ikeda" w:date="2019-08-02T12:11:00Z">
+      <w:del w:id="53" w:author="Sanford Ikeda" w:date="2019-08-02T12:11:00Z">
         <w:r>
           <w:delText>these days</w:delText>
         </w:r>
@@ -2552,7 +2552,7 @@
       <w:r>
         <w:t xml:space="preserve">  With the greater economic vitality and growing population</w:t>
       </w:r>
-      <w:ins w:id="51" w:author="Sanford Ikeda" w:date="2019-08-02T12:12:00Z">
+      <w:ins w:id="54" w:author="Sanford Ikeda" w:date="2019-08-02T12:12:00Z">
         <w:r>
           <w:t xml:space="preserve"> surrounding it</w:t>
         </w:r>
@@ -2560,7 +2560,7 @@
       <w:r>
         <w:t>, Central Park is</w:t>
       </w:r>
-      <w:del w:id="52" w:author="Sanford Ikeda" w:date="2019-08-02T12:12:00Z">
+      <w:del w:id="55" w:author="Sanford Ikeda" w:date="2019-08-02T12:12:00Z">
         <w:r>
           <w:delText xml:space="preserve"> today</w:delText>
         </w:r>
@@ -2568,17 +2568,17 @@
       <w:r>
         <w:t xml:space="preserve"> </w:t>
       </w:r>
-      <w:ins w:id="53" w:author="Sanford Ikeda" w:date="2019-08-02T12:13:00Z">
+      <w:ins w:id="56" w:author="Sanford Ikeda" w:date="2019-08-02T12:13:00Z">
         <w:r>
           <w:t xml:space="preserve">now </w:t>
         </w:r>
       </w:ins>
-      <w:del w:id="54" w:author="Sanford Ikeda" w:date="2019-08-02T12:12:00Z">
+      <w:del w:id="57" w:author="Sanford Ikeda" w:date="2019-08-02T12:12:00Z">
         <w:r>
           <w:delText>at least</w:delText>
         </w:r>
       </w:del>
-      <w:ins w:id="55" w:author="Sanford Ikeda" w:date="2019-08-02T12:12:00Z">
+      <w:ins w:id="58" w:author="Sanford Ikeda" w:date="2019-08-02T12:12:00Z">
         <w:r>
           <w:t>about</w:t>
         </w:r>
@@ -3384,7 +3384,7 @@
       <w:r>
         <w:t>“by constructing a theoretically water-tight formula to arrive a</w:t>
       </w:r>
-      <w:ins w:id="56" w:author="Sanford Ikeda" w:date="2019-08-02T12:14:00Z">
+      <w:ins w:id="59" w:author="Sanford Ikeda" w:date="2019-08-02T12:14:00Z">
         <w:r>
           <w:t>t</w:t>
         </w:r>
@@ -3581,7 +3581,7 @@
         <w:rPr>
           <w:rStyle w:val="FootnoteReference"/>
         </w:rPr>
-        <w:footnoteReference w:id="4"/>
+        <w:footnoteReference w:id="5"/>
       </w:r>
       <w:r>
         <w:t xml:space="preserve"> </w:t>
@@ -4095,7 +4095,7 @@
       <w:r>
         <w:t>Or does he assume that all the inhabitants of Radian</w:t>
       </w:r>
-      <w:ins w:id="57" w:author="Sanford Ikeda" w:date="2019-08-02T12:15:00Z">
+      <w:ins w:id="60" w:author="Sanford Ikeda" w:date="2019-08-02T12:15:00Z">
         <w:r>
           <w:t>t</w:t>
         </w:r>
@@ -4195,7 +4195,7 @@
     <w:p>
       <w:pPr>
         <w:rPr>
-          <w:ins w:id="58" w:author="Sanford Ikeda" w:date="2019-08-02T12:15:00Z"/>
+          <w:ins w:id="61" w:author="Sanford Ikeda" w:date="2019-08-02T12:15:00Z"/>
         </w:rPr>
       </w:pPr>
       <w:r>
@@ -4288,7 +4288,7 @@
         <w:lastRenderedPageBreak/>
         <w:t>save in the ways and directions in which they dictate</w:t>
       </w:r>
-      <w:ins w:id="59" w:author="Sanford Ikeda" w:date="2019-08-02T12:16:00Z">
+      <w:ins w:id="62" w:author="Sanford Ikeda" w:date="2019-08-02T12:16:00Z">
         <w:r>
           <w:t>.</w:t>
         </w:r>
@@ -4296,12 +4296,12 @@
       <w:r>
         <w:t>:  “</w:t>
       </w:r>
-      <w:del w:id="60" w:author="Sanford Ikeda" w:date="2019-08-02T12:17:00Z">
+      <w:del w:id="63" w:author="Sanford Ikeda" w:date="2019-08-02T12:17:00Z">
         <w:r>
           <w:delText>As in all Utopias, the right to have plans of any significance belonged only to the planners in charge</w:delText>
         </w:r>
       </w:del>
-      <w:del w:id="61" w:author="Sanford Ikeda" w:date="2019-08-02T12:16:00Z">
+      <w:del w:id="64" w:author="Sanford Ikeda" w:date="2019-08-02T12:16:00Z">
         <w:r>
           <w:delText xml:space="preserve"> </w:delText>
         </w:r>
@@ -4318,7 +4318,7 @@
           <w:delText xml:space="preserve"> 17)</w:delText>
         </w:r>
       </w:del>
-      <w:del w:id="62" w:author="Sanford Ikeda" w:date="2019-08-02T12:17:00Z">
+      <w:del w:id="65" w:author="Sanford Ikeda" w:date="2019-08-02T12:17:00Z">
         <w:r>
           <w:delText>.</w:delText>
         </w:r>
@@ -4329,12 +4329,9 @@
       <w:r>
         <w:t>Only the planners, not ordinary people, are permitted to experiment and to fail</w:t>
       </w:r>
-      <w:ins w:id="63" w:author="Sanford Ikeda" w:date="2019-08-02T12:16:00Z">
-        <w:r>
-          <w:t xml:space="preserve"> </w:t>
-        </w:r>
-        <w:r>
-          <w:t>(</w:t>
+      <w:ins w:id="66" w:author="Sanford Ikeda" w:date="2019-08-02T12:16:00Z">
+        <w:r>
+          <w:t xml:space="preserve"> (</w:t>
         </w:r>
         <w:r>
           <w:t>Jacobs</w:t>
@@ -4563,7 +4560,7 @@
       <w:r>
         <w:t xml:space="preserve"> of Howard, Le Corbusier, </w:t>
       </w:r>
-      <w:ins w:id="64" w:author="Sanford Ikeda" w:date="2019-08-02T12:18:00Z">
+      <w:ins w:id="67" w:author="Sanford Ikeda" w:date="2019-08-02T12:18:00Z">
         <w:r>
           <w:t xml:space="preserve">and </w:t>
         </w:r>
@@ -4631,7 +4628,7 @@
       <w:r>
         <w:t xml:space="preserve"> </w:t>
       </w:r>
-      <w:del w:id="65" w:author="Sanford Ikeda" w:date="2019-08-02T12:20:00Z">
+      <w:del w:id="68" w:author="Sanford Ikeda" w:date="2019-08-02T12:20:00Z">
         <w:r>
           <w:delText>superficial</w:delText>
         </w:r>
@@ -4639,28 +4636,25 @@
           <w:delText xml:space="preserve"> </w:delText>
         </w:r>
       </w:del>
-      <w:ins w:id="66" w:author="Sanford Ikeda" w:date="2019-08-02T12:20:00Z">
-        <w:r>
-          <w:t>pretended</w:t>
-        </w:r>
-        <w:r>
-          <w:t xml:space="preserve"> </w:t>
+      <w:ins w:id="69" w:author="Sanford Ikeda" w:date="2019-08-02T12:20:00Z">
+        <w:r>
+          <w:t xml:space="preserve">pretended </w:t>
         </w:r>
       </w:ins>
       <w:r>
         <w:t>order</w:t>
       </w:r>
-      <w:ins w:id="67" w:author="Sanford Ikeda" w:date="2019-08-02T12:18:00Z">
+      <w:ins w:id="70" w:author="Sanford Ikeda" w:date="2019-08-02T12:18:00Z">
         <w:r>
           <w:t xml:space="preserve"> because </w:t>
         </w:r>
       </w:ins>
-      <w:ins w:id="68" w:author="Sanford Ikeda" w:date="2019-08-02T12:19:00Z">
+      <w:ins w:id="71" w:author="Sanford Ikeda" w:date="2019-08-02T12:19:00Z">
         <w:r>
           <w:t>a single human mind, no matter how brilliant, cannot fully comprehend, let alone design, the fine structure of a</w:t>
         </w:r>
       </w:ins>
-      <w:ins w:id="69" w:author="Sanford Ikeda" w:date="2019-08-02T12:20:00Z">
+      <w:ins w:id="72" w:author="Sanford Ikeda" w:date="2019-08-02T12:20:00Z">
         <w:r>
           <w:t xml:space="preserve"> complex social order</w:t>
         </w:r>
@@ -4683,7 +4677,7 @@
       <w:r>
         <w:t xml:space="preserve">the </w:t>
       </w:r>
-      <w:ins w:id="70" w:author="Sanford Ikeda" w:date="2019-08-02T12:20:00Z">
+      <w:ins w:id="73" w:author="Sanford Ikeda" w:date="2019-08-02T12:20:00Z">
         <w:r>
           <w:t xml:space="preserve">“street-level” </w:t>
         </w:r>
@@ -4756,7 +4750,7 @@
       <w:r>
         <w:t xml:space="preserve">imperfect knowledge, </w:t>
       </w:r>
-      <w:ins w:id="71" w:author="Sanford Ikeda" w:date="2019-08-02T12:21:00Z">
+      <w:ins w:id="74" w:author="Sanford Ikeda" w:date="2019-08-02T12:21:00Z">
         <w:r>
           <w:t xml:space="preserve">trial-and-error, </w:t>
         </w:r>
@@ -4782,17 +4776,14 @@
       <w:r>
         <w:t xml:space="preserve">.  The </w:t>
       </w:r>
-      <w:del w:id="72" w:author="Sanford Ikeda" w:date="2019-08-02T12:21:00Z">
+      <w:del w:id="75" w:author="Sanford Ikeda" w:date="2019-08-02T12:21:00Z">
         <w:r>
           <w:delText xml:space="preserve">consequence </w:delText>
         </w:r>
       </w:del>
-      <w:ins w:id="73" w:author="Sanford Ikeda" w:date="2019-08-02T12:21:00Z">
-        <w:r>
-          <w:t>result</w:t>
-        </w:r>
-        <w:r>
-          <w:t xml:space="preserve"> </w:t>
+      <w:ins w:id="76" w:author="Sanford Ikeda" w:date="2019-08-02T12:21:00Z">
+        <w:r>
+          <w:t xml:space="preserve">result </w:t>
         </w:r>
       </w:ins>
       <w:r>
@@ -4819,7 +4810,7 @@
       <w:r>
         <w:t xml:space="preserve">it, their position – with their </w:t>
       </w:r>
-      <w:del w:id="74" w:author="Sanford Ikeda" w:date="2019-08-02T12:22:00Z">
+      <w:del w:id="77" w:author="Sanford Ikeda" w:date="2019-08-02T12:22:00Z">
         <w:r>
           <w:delText xml:space="preserve">authoritarian </w:delText>
         </w:r>
@@ -5080,7 +5071,7 @@
         <w:rPr>
           <w:rFonts w:asciiTheme="majorHAnsi" w:hAnsiTheme="majorHAnsi"/>
           <w:lang w:val="de-DE"/>
-          <w:rPrChange w:id="75" w:author="Sanford Ikeda" w:date="2019-08-02T11:43:00Z">
+          <w:rPrChange w:id="78" w:author="Sanford Ikeda" w:date="2019-08-02T11:43:00Z">
             <w:rPr>
               <w:rFonts w:asciiTheme="majorHAnsi" w:hAnsiTheme="majorHAnsi"/>
             </w:rPr>
@@ -5338,10 +5329,10 @@
     <w:p>
       <w:pPr>
         <w:rPr>
-          <w:ins w:id="76" w:author="Sanford Ikeda" w:date="2019-08-02T11:56:00Z"/>
+          <w:ins w:id="79" w:author="Sanford Ikeda" w:date="2019-08-02T11:56:00Z"/>
         </w:rPr>
       </w:pPr>
-      <w:ins w:id="77" w:author="Sanford Ikeda" w:date="2019-08-02T11:56:00Z">
+      <w:ins w:id="80" w:author="Sanford Ikeda" w:date="2019-08-02T11:56:00Z">
         <w:r>
           <w:t xml:space="preserve">McCloskey, Dierdre (2010).  </w:t>
         </w:r>
@@ -5353,7 +5344,7 @@
           <w:t xml:space="preserve">Bourgeois Dignity:  </w:t>
         </w:r>
       </w:ins>
-      <w:ins w:id="78" w:author="Sanford Ikeda" w:date="2019-08-02T11:57:00Z">
+      <w:ins w:id="81" w:author="Sanford Ikeda" w:date="2019-08-02T11:57:00Z">
         <w:r>
           <w:rPr>
             <w:i/>
@@ -5369,7 +5360,7 @@
     <w:p>
       <w:pPr>
         <w:rPr>
-          <w:ins w:id="79" w:author="Sanford Ikeda" w:date="2019-08-02T11:56:00Z"/>
+          <w:ins w:id="82" w:author="Sanford Ikeda" w:date="2019-08-02T11:56:00Z"/>
         </w:rPr>
       </w:pPr>
     </w:p>
@@ -5717,7 +5708,7 @@
       <w:pPr>
         <w:pStyle w:val="FootnoteText"/>
       </w:pPr>
-      <w:ins w:id="14" w:author="Sanford Ikeda" w:date="2019-08-02T11:44:00Z">
+      <w:ins w:id="1" w:author="Gene Callahan" w:date="2019-08-18T01:15:00Z">
         <w:r>
           <w:rPr>
             <w:rStyle w:val="FootnoteReference"/>
@@ -5727,18 +5718,14 @@
         <w:r>
           <w:t xml:space="preserve"> </w:t>
         </w:r>
-        <w:r>
-          <w:t xml:space="preserve">My understanding of rationality, rationalism, and reason derives primarily from the work of F.A. Hayek, but I know full well that other sources – e.g. Popper, </w:t>
-        </w:r>
-        <w:proofErr w:type="spellStart"/>
-        <w:r>
-          <w:t>Oakshott</w:t>
-        </w:r>
-        <w:proofErr w:type="spellEnd"/>
-        <w:r>
-          <w:t xml:space="preserve"> – are equally valid starting points.  </w:t>
-        </w:r>
       </w:ins>
+      <w:ins w:id="2" w:author="Gene Callahan" w:date="2019-08-18T01:17:00Z">
+        <w:r>
+          <w:t>This article was made possible in part by a grant from the Charles Koch Foundation.</w:t>
+        </w:r>
+      </w:ins>
+      <w:bookmarkStart w:id="3" w:name="_GoBack"/>
+      <w:bookmarkEnd w:id="3"/>
     </w:p>
   </w:footnote>
   <w:footnote w:id="2">
@@ -5746,36 +5733,25 @@
       <w:pPr>
         <w:pStyle w:val="FootnoteText"/>
       </w:pPr>
-      <w:r>
-        <w:rPr>
-          <w:rStyle w:val="FootnoteReference"/>
-        </w:rPr>
-        <w:footnoteRef/>
-      </w:r>
-      <w:r>
-        <w:t xml:space="preserve"> This may be the place to forward a hypothesis of mine that the farther away from a border vacuum you go the better the quality of </w:t>
-      </w:r>
-      <w:del w:id="24" w:author="Sanford Ikeda" w:date="2019-08-02T11:52:00Z">
-        <w:r>
-          <w:delText xml:space="preserve">the </w:delText>
-        </w:r>
-      </w:del>
-      <w:r>
-        <w:t xml:space="preserve">restaurants </w:t>
-      </w:r>
-      <w:ins w:id="25" w:author="Sanford Ikeda" w:date="2019-08-02T11:52:00Z">
-        <w:r>
-          <w:t>tend to be</w:t>
+      <w:ins w:id="17" w:author="Sanford Ikeda" w:date="2019-08-02T11:44:00Z">
+        <w:r>
+          <w:rPr>
+            <w:rStyle w:val="FootnoteReference"/>
+          </w:rPr>
+          <w:footnoteRef/>
+        </w:r>
+        <w:r>
+          <w:t xml:space="preserve"> My understanding of rationality, rationalism, and reason derives primarily from the work of F.A. Hayek, but I know full well that other sources – e.g. Popper, </w:t>
+        </w:r>
+        <w:proofErr w:type="spellStart"/>
+        <w:r>
+          <w:t>Oakshott</w:t>
+        </w:r>
+        <w:proofErr w:type="spellEnd"/>
+        <w:r>
+          <w:t xml:space="preserve"> – are equally valid starting points.  </w:t>
         </w:r>
       </w:ins>
-      <w:del w:id="26" w:author="Sanford Ikeda" w:date="2019-08-02T11:52:00Z">
-        <w:r>
-          <w:delText>gets</w:delText>
-        </w:r>
-      </w:del>
-      <w:r>
-        <w:t>. That is because the high concentration of persons using a border vacuum, say a civic center, the majority of users have only a short time to have lunch, so that restaurants will cater to higher-volume, quickly prepared meals. The capital requirements, especially human capital, are generally too great for such establishments to also offer a lower-volume of diners a better-quality menu.  Farther from a border vacuum these lunch-time pressures are thus lower and, ceteris paribus, we would expect the quality of restaurants to be higher.  While I have not yet conducted a rigorous test analysis of this hypothesis, my casual empiricism supports it over a range of locations and for different kinds of border vacuums.</w:t>
-      </w:r>
     </w:p>
   </w:footnote>
   <w:footnote w:id="3">
@@ -5790,16 +5766,28 @@
         <w:footnoteRef/>
       </w:r>
       <w:r>
-        <w:t xml:space="preserve"> Jacobs devotes her entire Chapter 5 in </w:t>
-      </w:r>
-      <w:r>
-        <w:rPr>
-          <w:i/>
-        </w:rPr>
-        <w:t>Death and Life</w:t>
-      </w:r>
-      <w:r>
-        <w:t xml:space="preserve"> to parks.</w:t>
+        <w:t xml:space="preserve"> This may be the place to forward a hypothesis of mine that the farther away from a border vacuum you go the better the quality of </w:t>
+      </w:r>
+      <w:del w:id="27" w:author="Sanford Ikeda" w:date="2019-08-02T11:52:00Z">
+        <w:r>
+          <w:delText xml:space="preserve">the </w:delText>
+        </w:r>
+      </w:del>
+      <w:r>
+        <w:t xml:space="preserve">restaurants </w:t>
+      </w:r>
+      <w:ins w:id="28" w:author="Sanford Ikeda" w:date="2019-08-02T11:52:00Z">
+        <w:r>
+          <w:t>tend to be</w:t>
+        </w:r>
+      </w:ins>
+      <w:del w:id="29" w:author="Sanford Ikeda" w:date="2019-08-02T11:52:00Z">
+        <w:r>
+          <w:delText>gets</w:delText>
+        </w:r>
+      </w:del>
+      <w:r>
+        <w:t>. That is because the high concentration of persons using a border vacuum, say a civic center, the majority of users have only a short time to have lunch, so that restaurants will cater to higher-volume, quickly prepared meals. The capital requirements, especially human capital, are generally too great for such establishments to also offer a lower-volume of diners a better-quality menu.  Farther from a border vacuum these lunch-time pressures are thus lower and, ceteris paribus, we would expect the quality of restaurants to be higher.  While I have not yet conducted a rigorous test analysis of this hypothesis, my casual empiricism supports it over a range of locations and for different kinds of border vacuums.</w:t>
       </w:r>
     </w:p>
   </w:footnote>
@@ -5815,11 +5803,44 @@
         <w:footnoteRef/>
       </w:r>
       <w:r>
+        <w:t xml:space="preserve"> Jacobs devotes her entire Chapter 5 in </w:t>
+      </w:r>
+      <w:r>
+        <w:rPr>
+          <w:i/>
+        </w:rPr>
+        <w:t>Death and Life</w:t>
+      </w:r>
+      <w:r>
+        <w:t xml:space="preserve"> to parks.</w:t>
+      </w:r>
+    </w:p>
+  </w:footnote>
+  <w:footnote w:id="5">
+    <w:p>
+      <w:pPr>
+        <w:pStyle w:val="FootnoteText"/>
+      </w:pPr>
+      <w:r>
+        <w:rPr>
+          <w:rStyle w:val="FootnoteReference"/>
+        </w:rPr>
+        <w:footnoteRef/>
+      </w:r>
+      <w:r>
         <w:t xml:space="preserve"> Compare this with the Upper East Side of Manhattan, one of the densest districts in New York City, with 185 persons per acre.</w:t>
       </w:r>
     </w:p>
   </w:footnote>
 </w:footnotes>
+</file>
+
+<file path=word/people.xml><?xml version="1.0" encoding="utf-8"?>
+<w15:people xmlns:wpc="http://schemas.microsoft.com/office/word/2010/wordprocessingCanvas" xmlns:cx="http://schemas.microsoft.com/office/drawing/2014/chartex" xmlns:cx1="http://schemas.microsoft.com/office/drawing/2015/9/8/chartex" xmlns:cx2="http://schemas.microsoft.com/office/drawing/2015/10/21/chartex" xmlns:cx3="http://schemas.microsoft.com/office/drawing/2016/5/9/chartex" xmlns:cx4="http://schemas.microsoft.com/office/drawing/2016/5/10/chartex" xmlns:cx5="http://schemas.microsoft.com/office/drawing/2016/5/11/chartex" xmlns:cx6="http://schemas.microsoft.com/office/drawing/2016/5/12/chartex" xmlns:cx7="http://schemas.microsoft.com/office/drawing/2016/5/13/chartex" xmlns:cx8="http://schemas.microsoft.com/office/drawing/2016/5/14/chartex" xmlns:mc="http://schemas.openxmlformats.org/markup-compatibility/2006" xmlns:aink="http://schemas.microsoft.com/office/drawing/2016/ink" xmlns:am3d="http://schemas.microsoft.com/office/drawing/2017/model3d" xmlns:o="urn:schemas-microsoft-com:office:office" xmlns:r="http://schemas.openxmlformats.org/officeDocument/2006/relationships" xmlns:m="http://schemas.openxmlformats.org/officeDocument/2006/math" xmlns:v="urn:schemas-microsoft-com:vml" xmlns:wp14="http://schemas.microsoft.com/office/word/2010/wordprocessingDrawing" xmlns:wp="http://schemas.openxmlformats.org/drawingml/2006/wordprocessingDrawing" xmlns:w10="urn:schemas-microsoft-com:office:word" xmlns:w="http://schemas.openxmlformats.org/wordprocessingml/2006/main" xmlns:w14="http://schemas.microsoft.com/office/word/2010/wordml" xmlns:w15="http://schemas.microsoft.com/office/word/2012/wordml" xmlns:w16cid="http://schemas.microsoft.com/office/word/2016/wordml/cid" xmlns:w16se="http://schemas.microsoft.com/office/word/2015/wordml/symex" xmlns:wpg="http://schemas.microsoft.com/office/word/2010/wordprocessingGroup" xmlns:wpi="http://schemas.microsoft.com/office/word/2010/wordprocessingInk" xmlns:wne="http://schemas.microsoft.com/office/word/2006/wordml" xmlns:wps="http://schemas.microsoft.com/office/word/2010/wordprocessingShape" mc:Ignorable="w14 w15 w16se w16cid wp14">
+  <w15:person w15:author="Gene Callahan">
+    <w15:presenceInfo w15:providerId="Windows Live" w15:userId="c4658fadaefa06e9"/>
+  </w15:person>
+</w15:people>
 </file>
 
 <file path=word/styles.xml><?xml version="1.0" encoding="utf-8"?>
@@ -5835,7 +5856,7 @@
     </w:rPrDefault>
     <w:pPrDefault/>
   </w:docDefaults>
-  <w:latentStyles w:defLockedState="0" w:defUIPriority="99" w:defSemiHidden="0" w:defUnhideWhenUsed="0" w:defQFormat="0" w:count="376">
+  <w:latentStyles w:defLockedState="0" w:defUIPriority="99" w:defSemiHidden="0" w:defUnhideWhenUsed="0" w:defQFormat="0" w:count="377">
     <w:lsdException w:name="Normal" w:uiPriority="0" w:qFormat="1"/>
     <w:lsdException w:name="heading 1" w:uiPriority="9" w:qFormat="1"/>
     <w:lsdException w:name="heading 2" w:semiHidden="1" w:uiPriority="9" w:unhideWhenUsed="1" w:qFormat="1"/>
@@ -5941,7 +5962,6 @@
     <w:lsdException w:name="HTML Sample" w:semiHidden="1" w:unhideWhenUsed="1"/>
     <w:lsdException w:name="HTML Typewriter" w:semiHidden="1" w:unhideWhenUsed="1"/>
     <w:lsdException w:name="HTML Variable" w:semiHidden="1" w:unhideWhenUsed="1"/>
-    <w:lsdException w:name="Normal Table" w:semiHidden="1" w:unhideWhenUsed="1"/>
     <w:lsdException w:name="annotation subject" w:semiHidden="1" w:unhideWhenUsed="1"/>
     <w:lsdException w:name="No List" w:semiHidden="1" w:unhideWhenUsed="1"/>
     <w:lsdException w:name="Outline List 1" w:semiHidden="1" w:unhideWhenUsed="1"/>
@@ -5988,10 +6008,8 @@
     <w:lsdException w:name="Table Subtle 2" w:semiHidden="1" w:unhideWhenUsed="1"/>
     <w:lsdException w:name="Table Web 1" w:semiHidden="1" w:unhideWhenUsed="1"/>
     <w:lsdException w:name="Table Web 2" w:semiHidden="1" w:unhideWhenUsed="1"/>
-    <w:lsdException w:name="Table Web 3" w:semiHidden="1" w:unhideWhenUsed="1"/>
     <w:lsdException w:name="Balloon Text" w:semiHidden="1" w:unhideWhenUsed="1"/>
     <w:lsdException w:name="Table Grid" w:uiPriority="59"/>
-    <w:lsdException w:name="Table Theme" w:semiHidden="1" w:unhideWhenUsed="1"/>
     <w:lsdException w:name="Placeholder Text" w:semiHidden="1"/>
     <w:lsdException w:name="No Spacing" w:uiPriority="1" w:qFormat="1"/>
     <w:lsdException w:name="Light Shading" w:uiPriority="60"/>
@@ -6103,11 +6121,6 @@
     <w:lsdException w:name="Book Title" w:uiPriority="33" w:qFormat="1"/>
     <w:lsdException w:name="Bibliography" w:semiHidden="1" w:uiPriority="37" w:unhideWhenUsed="1"/>
     <w:lsdException w:name="TOC Heading" w:semiHidden="1" w:uiPriority="39" w:unhideWhenUsed="1" w:qFormat="1"/>
-    <w:lsdException w:name="Plain Table 5" w:semiHidden="1" w:unhideWhenUsed="1"/>
-    <w:lsdException w:name="Grid Table Light" w:semiHidden="1" w:unhideWhenUsed="1"/>
-    <w:lsdException w:name="Grid Table 1 Light" w:semiHidden="1" w:unhideWhenUsed="1"/>
-    <w:lsdException w:name="Grid Table 2" w:semiHidden="1" w:unhideWhenUsed="1"/>
-    <w:lsdException w:name="Grid Table 3" w:semiHidden="1" w:unhideWhenUsed="1"/>
     <w:lsdException w:name="Grid Table 4" w:uiPriority="49"/>
     <w:lsdException w:name="Grid Table 5 Dark" w:uiPriority="50"/>
     <w:lsdException w:name="Grid Table 6 Colorful" w:uiPriority="51"/>
@@ -6208,6 +6221,7 @@
     <w:lsdException w:name="Hashtag" w:semiHidden="1" w:unhideWhenUsed="1"/>
     <w:lsdException w:name="Unresolved Mention" w:semiHidden="1" w:unhideWhenUsed="1"/>
     <w:lsdException w:name="Smart Link" w:semiHidden="1" w:unhideWhenUsed="1"/>
+    <w:lsdException w:name="Smart Link Error" w:semiHidden="1" w:unhideWhenUsed="1"/>
   </w:latentStyles>
   <w:style w:type="paragraph" w:default="1" w:styleId="Normal">
     <w:name w:val="Normal"/>
@@ -6239,7 +6253,6 @@
   <w:style w:type="character" w:default="1" w:styleId="DefaultParagraphFont">
     <w:name w:val="Default Paragraph Font"/>
     <w:uiPriority w:val="1"/>
-    <w:semiHidden/>
     <w:unhideWhenUsed/>
   </w:style>
   <w:style w:type="table" w:default="1" w:styleId="TableNormal">

</xml_diff>